<commit_message>
perbaikan lipetan pada buku 1/3 final
</commit_message>
<xml_diff>
--- a/4.ABSTRAKmalik.docx
+++ b/4.ABSTRAKmalik.docx
@@ -16,47 +16,56 @@
           <w:b/>
           <w:sz w:val="28"/>
           <w:szCs w:val="28"/>
-        </w:rPr>
-        <w:t>ABSTRAKSI</w:t>
-      </w:r>
-    </w:p>
-    <w:p>
-      <w:pPr>
-        <w:spacing w:after="0"/>
-        <w:rPr>
+          <w:lang w:val="en-US"/>
+        </w:rPr>
+        <w:t xml:space="preserve">                 </w:t>
+      </w:r>
+      <w:r>
+        <w:rPr>
+          <w:b/>
           <w:sz w:val="28"/>
           <w:szCs w:val="28"/>
         </w:rPr>
-      </w:pPr>
-    </w:p>
-    <w:p>
-      <w:pPr>
-        <w:spacing w:after="0" w:line="360" w:lineRule="auto"/>
-        <w:rPr>
-          <w:szCs w:val="24"/>
-          <w:lang w:val="en-US"/>
-        </w:rPr>
-      </w:pPr>
-      <w:r>
-        <w:rPr>
-          <w:szCs w:val="24"/>
-          <w:lang w:val="en-US"/>
-        </w:rPr>
-        <w:t>Malik Abdul Aziz 56414339</w:t>
-      </w:r>
-    </w:p>
-    <w:p>
-      <w:pPr>
-        <w:spacing w:after="0" w:line="360" w:lineRule="auto"/>
-        <w:rPr>
-          <w:szCs w:val="24"/>
-          <w:lang w:val="en-US"/>
-        </w:rPr>
-      </w:pPr>
-      <w:r>
+        <w:t>ABSTRAKSI</w:t>
+      </w:r>
+    </w:p>
+    <w:p>
+      <w:pPr>
+        <w:spacing w:after="0"/>
         <w:rPr>
           <w:sz w:val="28"/>
           <w:szCs w:val="28"/>
+        </w:rPr>
+      </w:pPr>
+    </w:p>
+    <w:p>
+      <w:pPr>
+        <w:spacing w:after="0" w:line="360" w:lineRule="auto"/>
+        <w:rPr>
+          <w:szCs w:val="24"/>
+          <w:lang w:val="en-US"/>
+        </w:rPr>
+      </w:pPr>
+      <w:r>
+        <w:rPr>
+          <w:szCs w:val="24"/>
+          <w:lang w:val="en-US"/>
+        </w:rPr>
+        <w:t>Malik Abdul Aziz 56414339</w:t>
+      </w:r>
+    </w:p>
+    <w:p>
+      <w:pPr>
+        <w:spacing w:after="0" w:line="360" w:lineRule="auto"/>
+        <w:rPr>
+          <w:szCs w:val="24"/>
+          <w:lang w:val="en-US"/>
+        </w:rPr>
+      </w:pPr>
+      <w:r>
+        <w:rPr>
+          <w:sz w:val="28"/>
+          <w:szCs w:val="28"/>
           <w:lang w:val="en-US"/>
         </w:rPr>
         <w:t>Permainan Bomberman Berbasis Unity 3D</w:t>
@@ -133,12 +142,20 @@
         </w:rPr>
         <w:t xml:space="preserve"> + Lampiran)</w:t>
       </w:r>
+    </w:p>
+    <w:p>
+      <w:pPr>
+        <w:spacing w:line="240" w:lineRule="auto"/>
+        <w:rPr>
+          <w:szCs w:val="24"/>
+          <w:lang w:val="en-US"/>
+        </w:rPr>
+      </w:pPr>
     </w:p>
     <w:p>
       <w:pPr>
         <w:spacing w:line="240" w:lineRule="auto"/>
         <w:ind w:firstLine="720"/>
-        <w:jc w:val="left"/>
         <w:rPr>
           <w:lang w:val="en-US"/>
         </w:rPr>
@@ -147,7 +164,16 @@
         <w:t>Bo</w:t>
       </w:r>
       <w:r>
-        <w:t>mberman atau ada yang menyebut juga Dyna Blaster pertama kali liris tahun Juli 1983 dikembangkan oleh Hudson Soft.Permainan ini sangat digemari oleh anak pada jaman 80’an maupun 90’an.</w:t>
+        <w:t xml:space="preserve">mberman atau ada yang menyebut juga Dyna Blaster pertama kali </w:t>
+      </w:r>
+      <w:r>
+        <w:rPr>
+          <w:lang w:val="en-US"/>
+        </w:rPr>
+        <w:t>rilis</w:t>
+      </w:r>
+      <w:r>
+        <w:t xml:space="preserve"> tahun Juli 1983 dikembangkan oleh Hudson Soft.Permainan ini sangat digemari oleh anak pada jaman 80’an maupun 90’an.</w:t>
       </w:r>
       <w:r>
         <w:rPr>
@@ -247,7 +273,16 @@
         </w:rPr>
       </w:pPr>
       <w:r>
-        <w:t xml:space="preserve">Oleh karena itu saya membuat dan mengembangkan game ini untuk membuat para orang dewasa yang pernah menikmati </w:t>
+        <w:t xml:space="preserve">Oleh karena itu </w:t>
+      </w:r>
+      <w:r>
+        <w:rPr>
+          <w:lang w:val="en-US"/>
+        </w:rPr>
+        <w:t>penulis</w:t>
+      </w:r>
+      <w:r>
+        <w:t xml:space="preserve"> membuat dan mengembangkan game ini untuk membuat para orang dewasa yang pernah menikmati </w:t>
       </w:r>
       <w:r>
         <w:rPr>

</xml_diff>